<commit_message>
Corrections to lab instructions
Corrections to lab instructions
</commit_message>
<xml_diff>
--- a/Lab2/Windows 10 UWP Lab2.docx
+++ b/Lab2/Windows 10 UWP Lab2.docx
@@ -298,13 +298,7 @@
         </w:numPr>
       </w:pPr>
       <w:r>
-        <w:t>Select the “</w:t>
-      </w:r>
-      <w:r>
-        <w:t>Assets</w:t>
-      </w:r>
-      <w:r>
-        <w:t xml:space="preserve">” folder and bring up the popup menu and select “Add-&gt;Existing Item”.  This will bring up Windows Explorer.  Navigate to the folder (i.e. </w:t>
+        <w:t xml:space="preserve">Select the “Assets” folder and bring up the popup menu and select “Add-&gt;Existing Item”.  This will bring up Windows Explorer.  Navigate to the folder (i.e. </w:t>
       </w:r>
       <w:r>
         <w:t>C:\Projects\Windows10UWP-HandsOnLab\Lab</w:t>
@@ -316,25 +310,19 @@
         <w:t>\</w:t>
       </w:r>
       <w:r>
-        <w:t>Completed) where the lab files have been downloaded.  Add the f</w:t>
-      </w:r>
-      <w:r>
-        <w:t>ollowing files located in the “Assets</w:t>
-      </w:r>
-      <w:r>
-        <w:t>” folder (</w:t>
-      </w:r>
-      <w:r>
-        <w:t>BBQRecipeViewModel</w:t>
-      </w:r>
-      <w:r>
-        <w:t>.cs, Main</w:t>
-      </w:r>
-      <w:r>
-        <w:t>ViewModel</w:t>
-      </w:r>
-      <w:r>
-        <w:t>.cs, Extensions.cs)</w:t>
+        <w:t>Completed) where the lab files have been downloaded.  Add the following files located in the “Assets” folder (</w:t>
+      </w:r>
+      <w:r>
+        <w:t>all</w:t>
+      </w:r>
+      <w:r>
+        <w:t xml:space="preserve"> the picture files *.jpg</w:t>
+      </w:r>
+      <w:r>
+        <w:t xml:space="preserve"> </w:t>
+      </w:r>
+      <w:r>
+        <w:t>)</w:t>
       </w:r>
     </w:p>
     <w:p/>
@@ -635,8 +623,6 @@
       <w:r>
         <w:t xml:space="preserve">and </w:t>
       </w:r>
-      <w:bookmarkStart w:id="0" w:name="_GoBack"/>
-      <w:bookmarkEnd w:id="0"/>
       <w:r>
         <w:t xml:space="preserve">add the following code </w:t>
       </w:r>
@@ -774,6 +760,11 @@
       </w:pPr>
     </w:p>
     <w:p>
+      <w:r>
+        <w:br w:type="page"/>
+      </w:r>
+    </w:p>
+    <w:p>
       <w:pPr>
         <w:pStyle w:val="ListParagraph"/>
         <w:numPr>
@@ -782,15 +773,27 @@
         </w:numPr>
       </w:pPr>
       <w:r>
+        <w:lastRenderedPageBreak/>
         <w:t>In the App.xaml.cs file and</w:t>
       </w:r>
       <w:r>
-        <w:t xml:space="preserve"> add the following code on to line 68.</w:t>
-      </w:r>
+        <w:t xml:space="preserve"> add the following code on to line </w:t>
+      </w:r>
+      <w:r>
+        <w:t>70.</w:t>
+      </w:r>
+      <w:bookmarkStart w:id="0" w:name="_GoBack"/>
+      <w:bookmarkEnd w:id="0"/>
     </w:p>
     <w:p>
       <w:pPr>
         <w:ind w:left="720"/>
+        <w:rPr>
+          <w:rFonts w:ascii="Consolas" w:hAnsi="Consolas" w:cs="Consolas"/>
+          <w:color w:val="000000"/>
+          <w:sz w:val="19"/>
+          <w:szCs w:val="19"/>
+        </w:rPr>
       </w:pPr>
       <w:r>
         <w:rPr>
@@ -884,6 +887,7 @@
         </w:rPr>
         <w:t xml:space="preserve"> </w:t>
       </w:r>
+      <w:proofErr w:type="spellStart"/>
       <w:r>
         <w:rPr>
           <w:rFonts w:ascii="Consolas" w:hAnsi="Consolas" w:cs="Consolas"/>
@@ -894,20 +898,48 @@
         </w:rPr>
         <w:t>NavigationService</w:t>
       </w:r>
-      <w:r>
-        <w:rPr>
-          <w:rFonts w:ascii="Consolas" w:hAnsi="Consolas" w:cs="Consolas"/>
-          <w:color w:val="000000"/>
-          <w:sz w:val="19"/>
-          <w:szCs w:val="19"/>
-          <w:highlight w:val="white"/>
-        </w:rPr>
-        <w:t>(rootFrame); });</w:t>
-      </w:r>
-    </w:p>
-    <w:p>
-      <w:pPr>
-        <w:jc w:val="center"/>
+      <w:proofErr w:type="spellEnd"/>
+      <w:r>
+        <w:rPr>
+          <w:rFonts w:ascii="Consolas" w:hAnsi="Consolas" w:cs="Consolas"/>
+          <w:color w:val="000000"/>
+          <w:sz w:val="19"/>
+          <w:szCs w:val="19"/>
+          <w:highlight w:val="white"/>
+        </w:rPr>
+        <w:t>(</w:t>
+      </w:r>
+      <w:proofErr w:type="spellStart"/>
+      <w:r>
+        <w:rPr>
+          <w:rFonts w:ascii="Consolas" w:hAnsi="Consolas" w:cs="Consolas"/>
+          <w:color w:val="000000"/>
+          <w:sz w:val="19"/>
+          <w:szCs w:val="19"/>
+          <w:highlight w:val="white"/>
+        </w:rPr>
+        <w:t>rootFrame</w:t>
+      </w:r>
+      <w:proofErr w:type="spellEnd"/>
+      <w:r>
+        <w:rPr>
+          <w:rFonts w:ascii="Consolas" w:hAnsi="Consolas" w:cs="Consolas"/>
+          <w:color w:val="000000"/>
+          <w:sz w:val="19"/>
+          <w:szCs w:val="19"/>
+          <w:highlight w:val="white"/>
+        </w:rPr>
+        <w:t>); });</w:t>
+      </w:r>
+    </w:p>
+    <w:p>
+      <w:pPr>
+        <w:ind w:left="720"/>
+      </w:pPr>
+    </w:p>
+    <w:p>
+      <w:pPr>
+        <w:ind w:left="720"/>
       </w:pPr>
       <w:r>
         <w:rPr>
@@ -915,10 +947,10 @@
           <w:lang w:eastAsia="en-CA"/>
         </w:rPr>
         <w:drawing>
-          <wp:inline distT="0" distB="0" distL="0" distR="0" wp14:anchorId="7CFC49C0" wp14:editId="4F9ED96D">
-            <wp:extent cx="5450972" cy="2602606"/>
-            <wp:effectExtent l="0" t="0" r="0" b="7620"/>
-            <wp:docPr id="24" name="Picture 24"/>
+          <wp:inline distT="0" distB="0" distL="0" distR="0" wp14:anchorId="394AE9D6" wp14:editId="0DB359E7">
+            <wp:extent cx="5943600" cy="3432175"/>
+            <wp:effectExtent l="0" t="0" r="0" b="0"/>
+            <wp:docPr id="3" name="Picture 3"/>
             <wp:cNvGraphicFramePr>
               <a:graphicFrameLocks xmlns:a="http://schemas.openxmlformats.org/drawingml/2006/main" noChangeAspect="1"/>
             </wp:cNvGraphicFramePr>
@@ -938,7 +970,7 @@
                   <pic:spPr>
                     <a:xfrm>
                       <a:off x="0" y="0"/>
-                      <a:ext cx="5466846" cy="2610185"/>
+                      <a:ext cx="5943600" cy="3432175"/>
                     </a:xfrm>
                     <a:prstGeom prst="rect">
                       <a:avLst/>
@@ -952,6 +984,11 @@
       </w:r>
     </w:p>
     <w:p>
+      <w:pPr>
+        <w:jc w:val="center"/>
+      </w:pPr>
+    </w:p>
+    <w:p>
       <w:r>
         <w:br w:type="page"/>
       </w:r>
@@ -972,7 +1009,10 @@
         <w:t xml:space="preserve">.cs file and </w:t>
       </w:r>
       <w:r>
-        <w:t>add the following code on to line 68.</w:t>
+        <w:t xml:space="preserve">add the following code on to line </w:t>
+      </w:r>
+      <w:r>
+        <w:t>80.</w:t>
       </w:r>
     </w:p>
     <w:p>
@@ -1137,10 +1177,7 @@
         </w:numPr>
       </w:pPr>
       <w:r>
-        <w:t xml:space="preserve">In the App.xaml.cs file, add the following code on to </w:t>
-      </w:r>
-      <w:r>
-        <w:t>the top of the file.</w:t>
+        <w:t>In the App.xaml.cs file, add the following code on to the top of the file.</w:t>
       </w:r>
     </w:p>
     <w:p>
@@ -2027,13 +2064,7 @@
         </w:numPr>
       </w:pPr>
       <w:r>
-        <w:t xml:space="preserve">In </w:t>
-      </w:r>
-      <w:r>
-        <w:t>the file MainPage.xaml</w:t>
-      </w:r>
-      <w:r>
-        <w:t xml:space="preserve"> </w:t>
+        <w:t xml:space="preserve">In the file MainPage.xaml </w:t>
       </w:r>
       <w:r>
         <w:t xml:space="preserve">and add the following lines of </w:t>
@@ -2351,8 +2382,20 @@
           <w:szCs w:val="19"/>
           <w:highlight w:val="white"/>
         </w:rPr>
-        <w:t xml:space="preserve"> HorizontalAlignment</w:t>
-      </w:r>
+        <w:t xml:space="preserve"> </w:t>
+      </w:r>
+      <w:proofErr w:type="spellStart"/>
+      <w:r>
+        <w:rPr>
+          <w:rFonts w:ascii="Consolas" w:hAnsi="Consolas" w:cs="Consolas"/>
+          <w:color w:val="FF0000"/>
+          <w:sz w:val="19"/>
+          <w:szCs w:val="19"/>
+          <w:highlight w:val="white"/>
+        </w:rPr>
+        <w:t>HorizontalAlignment</w:t>
+      </w:r>
+      <w:proofErr w:type="spellEnd"/>
       <w:r>
         <w:rPr>
           <w:rFonts w:ascii="Consolas" w:hAnsi="Consolas" w:cs="Consolas"/>
@@ -3893,6 +3936,7 @@
         </w:rPr>
         <w:t>&lt;</w:t>
       </w:r>
+      <w:proofErr w:type="spellStart"/>
       <w:r>
         <w:rPr>
           <w:rFonts w:ascii="Consolas" w:hAnsi="Consolas" w:cs="Consolas"/>
@@ -3903,6 +3947,7 @@
         </w:rPr>
         <w:t>TextBlock</w:t>
       </w:r>
+      <w:proofErr w:type="spellEnd"/>
       <w:r>
         <w:rPr>
           <w:rFonts w:ascii="Consolas" w:hAnsi="Consolas" w:cs="Consolas"/>
@@ -6183,6 +6228,7 @@
         </w:rPr>
         <w:t>&lt;</w:t>
       </w:r>
+      <w:proofErr w:type="spellStart"/>
       <w:r>
         <w:rPr>
           <w:rFonts w:ascii="Consolas" w:hAnsi="Consolas" w:cs="Consolas"/>
@@ -6193,6 +6239,7 @@
         </w:rPr>
         <w:t>StackPanel</w:t>
       </w:r>
+      <w:proofErr w:type="spellEnd"/>
       <w:r>
         <w:rPr>
           <w:rFonts w:ascii="Consolas" w:hAnsi="Consolas" w:cs="Consolas"/>
@@ -6630,6 +6677,7 @@
         </w:rPr>
         <w:t>&lt;</w:t>
       </w:r>
+      <w:proofErr w:type="spellStart"/>
       <w:r>
         <w:rPr>
           <w:rFonts w:ascii="Consolas" w:hAnsi="Consolas" w:cs="Consolas"/>
@@ -6640,6 +6688,7 @@
         </w:rPr>
         <w:t>StackPanel</w:t>
       </w:r>
+      <w:proofErr w:type="spellEnd"/>
       <w:r>
         <w:rPr>
           <w:rFonts w:ascii="Consolas" w:hAnsi="Consolas" w:cs="Consolas"/>
@@ -9199,6 +9248,7 @@
         </w:rPr>
         <w:t>&lt;</w:t>
       </w:r>
+      <w:proofErr w:type="spellStart"/>
       <w:r>
         <w:rPr>
           <w:rFonts w:ascii="Consolas" w:hAnsi="Consolas" w:cs="Consolas"/>
@@ -9209,6 +9259,7 @@
         </w:rPr>
         <w:t>StackPanel</w:t>
       </w:r>
+      <w:proofErr w:type="spellEnd"/>
       <w:r>
         <w:rPr>
           <w:rFonts w:ascii="Consolas" w:hAnsi="Consolas" w:cs="Consolas"/>
@@ -9655,8 +9706,20 @@
           <w:szCs w:val="19"/>
           <w:highlight w:val="white"/>
         </w:rPr>
-        <w:t xml:space="preserve"> VerticalAlignment</w:t>
-      </w:r>
+        <w:t xml:space="preserve"> </w:t>
+      </w:r>
+      <w:proofErr w:type="spellStart"/>
+      <w:r>
+        <w:rPr>
+          <w:rFonts w:ascii="Consolas" w:hAnsi="Consolas" w:cs="Consolas"/>
+          <w:color w:val="FF0000"/>
+          <w:sz w:val="19"/>
+          <w:szCs w:val="19"/>
+          <w:highlight w:val="white"/>
+        </w:rPr>
+        <w:t>VerticalAlignment</w:t>
+      </w:r>
+      <w:proofErr w:type="spellEnd"/>
       <w:r>
         <w:rPr>
           <w:rFonts w:ascii="Consolas" w:hAnsi="Consolas" w:cs="Consolas"/>
@@ -9792,15 +9855,27 @@
       <w:pPr>
         <w:ind w:left="720"/>
       </w:pPr>
-      <w:r>
-        <w:rPr>
-          <w:rFonts w:ascii="Consolas" w:hAnsi="Consolas" w:cs="Consolas"/>
-          <w:color w:val="000000"/>
-          <w:sz w:val="19"/>
-          <w:szCs w:val="19"/>
-          <w:highlight w:val="white"/>
-        </w:rPr>
-        <w:t xml:space="preserve">DataContext = </w:t>
+      <w:proofErr w:type="spellStart"/>
+      <w:r>
+        <w:rPr>
+          <w:rFonts w:ascii="Consolas" w:hAnsi="Consolas" w:cs="Consolas"/>
+          <w:color w:val="000000"/>
+          <w:sz w:val="19"/>
+          <w:szCs w:val="19"/>
+          <w:highlight w:val="white"/>
+        </w:rPr>
+        <w:t>DataContext</w:t>
+      </w:r>
+      <w:proofErr w:type="spellEnd"/>
+      <w:r>
+        <w:rPr>
+          <w:rFonts w:ascii="Consolas" w:hAnsi="Consolas" w:cs="Consolas"/>
+          <w:color w:val="000000"/>
+          <w:sz w:val="19"/>
+          <w:szCs w:val="19"/>
+          <w:highlight w:val="white"/>
+        </w:rPr>
+        <w:t xml:space="preserve"> = </w:t>
       </w:r>
       <w:r>
         <w:rPr>
@@ -10065,7 +10140,7 @@
           <w:rPr>
             <w:noProof/>
           </w:rPr>
-          <w:t>13</w:t>
+          <w:t>6</w:t>
         </w:r>
         <w:r>
           <w:rPr>
@@ -10132,7 +10207,7 @@
         <v:path o:extrusionok="f" gradientshapeok="t" o:connecttype="rect"/>
         <o:lock v:ext="edit" aspectratio="t"/>
       </v:shapetype>
-      <v:shape id="_x0000_i1071" type="#_x0000_t75" style="width:16.5pt;height:16pt;visibility:visible;mso-wrap-style:square" o:bullet="t">
+      <v:shape id="_x0000_i1029" type="#_x0000_t75" style="width:16.6pt;height:16.05pt;visibility:visible;mso-wrap-style:square" o:bullet="t">
         <v:imagedata r:id="rId1" o:title=""/>
       </v:shape>
     </w:pict>
@@ -11891,7 +11966,7 @@
 </file>
 
 <file path=customXml/itemProps1.xml><?xml version="1.0" encoding="utf-8"?>
-<ds:datastoreItem xmlns:ds="http://schemas.openxmlformats.org/officeDocument/2006/customXml" ds:itemID="{0EE4CDA4-6A03-4829-83EE-292E72FED486}">
+<ds:datastoreItem xmlns:ds="http://schemas.openxmlformats.org/officeDocument/2006/customXml" ds:itemID="{089E478C-F9D8-49E5-8454-7165B4B6003C}">
   <ds:schemaRefs>
     <ds:schemaRef ds:uri="http://schemas.openxmlformats.org/officeDocument/2006/bibliography"/>
   </ds:schemaRefs>

</xml_diff>